<commit_message>
vault backup: 2026-02-24 19:55:31
</commit_message>
<xml_diff>
--- a/ПР и ЛБ/ЛР7_Структуры .docx
+++ b/ПР и ЛБ/ЛР7_Структуры .docx
@@ -2279,15 +2279,42 @@
           <w:rFonts w:ascii="Times New Roman" w:hAnsi="Times New Roman" w:cs="Times New Roman"/>
           <w:sz w:val="28"/>
           <w:szCs w:val="28"/>
-        </w:rPr>
-      </w:pPr>
-      <w:r>
-        <w:rPr>
-          <w:rFonts w:ascii="Times New Roman" w:hAnsi="Times New Roman" w:cs="Times New Roman"/>
-          <w:sz w:val="28"/>
-          <w:szCs w:val="28"/>
-        </w:rPr>
-        <w:t>Код программы:</w:t>
+          <w:lang w:val="en-US"/>
+        </w:rPr>
+      </w:pPr>
+      <w:r>
+        <w:rPr>
+          <w:rFonts w:ascii="Times New Roman" w:hAnsi="Times New Roman" w:cs="Times New Roman"/>
+          <w:sz w:val="28"/>
+          <w:szCs w:val="28"/>
+        </w:rPr>
+        <w:t>Код</w:t>
+      </w:r>
+      <w:r>
+        <w:rPr>
+          <w:rFonts w:ascii="Times New Roman" w:hAnsi="Times New Roman" w:cs="Times New Roman"/>
+          <w:sz w:val="28"/>
+          <w:szCs w:val="28"/>
+          <w:lang w:val="en-US"/>
+        </w:rPr>
+        <w:t xml:space="preserve"> </w:t>
+      </w:r>
+      <w:r>
+        <w:rPr>
+          <w:rFonts w:ascii="Times New Roman" w:hAnsi="Times New Roman" w:cs="Times New Roman"/>
+          <w:sz w:val="28"/>
+          <w:szCs w:val="28"/>
+        </w:rPr>
+        <w:t>программы</w:t>
+      </w:r>
+      <w:r>
+        <w:rPr>
+          <w:rFonts w:ascii="Times New Roman" w:hAnsi="Times New Roman" w:cs="Times New Roman"/>
+          <w:sz w:val="28"/>
+          <w:szCs w:val="28"/>
+          <w:lang w:val="en-US"/>
+        </w:rPr>
+        <w:t>:</w:t>
       </w:r>
     </w:p>
     <w:p>
@@ -2900,14 +2927,16 @@
         </w:rPr>
         <w:t xml:space="preserve">        {2, {"</w:t>
       </w:r>
-      <w:r>
-        <w:rPr>
-          <w:rFonts w:ascii="Courier New" w:hAnsi="Courier New" w:cs="Courier New"/>
-          <w:sz w:val="20"/>
-          <w:szCs w:val="20"/>
-        </w:rPr>
-        <w:t>рекс</w:t>
-      </w:r>
+      <w:proofErr w:type="spellStart"/>
+      <w:r>
+        <w:rPr>
+          <w:rFonts w:ascii="Courier New" w:hAnsi="Courier New" w:cs="Courier New"/>
+          <w:sz w:val="20"/>
+          <w:szCs w:val="20"/>
+        </w:rPr>
+        <w:t>вова</w:t>
+      </w:r>
+      <w:proofErr w:type="spellEnd"/>
       <w:r>
         <w:rPr>
           <w:rFonts w:ascii="Courier New" w:hAnsi="Courier New" w:cs="Courier New"/>
@@ -2962,7 +2991,7 @@
           <w:sz w:val="20"/>
           <w:szCs w:val="20"/>
         </w:rPr>
-        <w:t>матильда</w:t>
+        <w:t>буба</w:t>
       </w:r>
       <w:proofErr w:type="spellEnd"/>
       <w:r>
@@ -4123,6 +4152,116 @@
           <w:szCs w:val="20"/>
         </w:rPr>
         <w:t>}</w:t>
+      </w:r>
+    </w:p>
+    <w:p>
+      <w:pPr>
+        <w:spacing w:after="0" w:line="360" w:lineRule="auto"/>
+        <w:ind w:firstLine="709"/>
+        <w:jc w:val="both"/>
+        <w:rPr>
+          <w:rFonts w:ascii="Times New Roman" w:hAnsi="Times New Roman" w:cs="Times New Roman"/>
+          <w:sz w:val="28"/>
+          <w:szCs w:val="28"/>
+        </w:rPr>
+      </w:pPr>
+      <w:r>
+        <w:rPr>
+          <w:rFonts w:ascii="Times New Roman" w:hAnsi="Times New Roman" w:cs="Times New Roman"/>
+          <w:sz w:val="28"/>
+          <w:szCs w:val="28"/>
+        </w:rPr>
+        <w:t xml:space="preserve">Результат работы программы прикреплен на рисунке </w:t>
+      </w:r>
+      <w:r>
+        <w:rPr>
+          <w:rFonts w:ascii="Times New Roman" w:hAnsi="Times New Roman" w:cs="Times New Roman"/>
+          <w:sz w:val="28"/>
+          <w:szCs w:val="28"/>
+        </w:rPr>
+        <w:t>1</w:t>
+      </w:r>
+      <w:r>
+        <w:rPr>
+          <w:rFonts w:ascii="Times New Roman" w:hAnsi="Times New Roman" w:cs="Times New Roman"/>
+          <w:sz w:val="28"/>
+          <w:szCs w:val="28"/>
+        </w:rPr>
+        <w:t>.</w:t>
+      </w:r>
+    </w:p>
+    <w:p>
+      <w:pPr>
+        <w:spacing w:after="0" w:line="360" w:lineRule="auto"/>
+        <w:jc w:val="center"/>
+        <w:rPr>
+          <w:rFonts w:ascii="Times New Roman" w:hAnsi="Times New Roman" w:cs="Times New Roman"/>
+          <w:b/>
+          <w:bCs/>
+          <w:sz w:val="28"/>
+          <w:szCs w:val="28"/>
+          <w:lang w:val="en-US"/>
+        </w:rPr>
+      </w:pPr>
+      <w:r>
+        <w:rPr>
+          <w:noProof/>
+        </w:rPr>
+        <w:drawing>
+          <wp:inline distT="0" distB="0" distL="0" distR="0" wp14:anchorId="683B233D" wp14:editId="5368C3D2">
+            <wp:extent cx="5940425" cy="2302510"/>
+            <wp:effectExtent l="0" t="0" r="3175" b="2540"/>
+            <wp:docPr id="2" name="Рисунок 2"/>
+            <wp:cNvGraphicFramePr>
+              <a:graphicFrameLocks xmlns:a="http://schemas.openxmlformats.org/drawingml/2006/main" noChangeAspect="1"/>
+            </wp:cNvGraphicFramePr>
+            <a:graphic xmlns:a="http://schemas.openxmlformats.org/drawingml/2006/main">
+              <a:graphicData uri="http://schemas.openxmlformats.org/drawingml/2006/picture">
+                <pic:pic xmlns:pic="http://schemas.openxmlformats.org/drawingml/2006/picture">
+                  <pic:nvPicPr>
+                    <pic:cNvPr id="1" name=""/>
+                    <pic:cNvPicPr/>
+                  </pic:nvPicPr>
+                  <pic:blipFill>
+                    <a:blip r:embed="rId8"/>
+                    <a:stretch>
+                      <a:fillRect/>
+                    </a:stretch>
+                  </pic:blipFill>
+                  <pic:spPr>
+                    <a:xfrm>
+                      <a:off x="0" y="0"/>
+                      <a:ext cx="5940425" cy="2302510"/>
+                    </a:xfrm>
+                    <a:prstGeom prst="rect">
+                      <a:avLst/>
+                    </a:prstGeom>
+                  </pic:spPr>
+                </pic:pic>
+              </a:graphicData>
+            </a:graphic>
+          </wp:inline>
+        </w:drawing>
+      </w:r>
+    </w:p>
+    <w:p>
+      <w:pPr>
+        <w:spacing w:after="0" w:line="360" w:lineRule="auto"/>
+        <w:jc w:val="center"/>
+        <w:rPr>
+          <w:rFonts w:ascii="Times New Roman" w:hAnsi="Times New Roman" w:cs="Times New Roman"/>
+          <w:sz w:val="28"/>
+          <w:szCs w:val="28"/>
+          <w:lang w:val="en-US"/>
+        </w:rPr>
+      </w:pPr>
+      <w:r>
+        <w:rPr>
+          <w:rFonts w:ascii="Times New Roman" w:hAnsi="Times New Roman" w:cs="Times New Roman"/>
+          <w:sz w:val="28"/>
+          <w:szCs w:val="28"/>
+        </w:rPr>
+        <w:t>Рисунок 1 – Результат работы программы</w:t>
       </w:r>
     </w:p>
     <w:p>
@@ -4510,6 +4649,7 @@
           <w:sz w:val="28"/>
           <w:szCs w:val="28"/>
         </w:rPr>
+        <w:lastRenderedPageBreak/>
         <w:t>Создайте две медицинские карты и инициализируйте их данными.</w:t>
       </w:r>
     </w:p>
@@ -4599,7 +4739,24 @@
           <w:sz w:val="28"/>
           <w:szCs w:val="28"/>
         </w:rPr>
-        <w:t>Код программы</w:t>
+        <w:t>Код</w:t>
+      </w:r>
+      <w:r>
+        <w:rPr>
+          <w:rFonts w:ascii="Times New Roman" w:hAnsi="Times New Roman" w:cs="Times New Roman"/>
+          <w:sz w:val="28"/>
+          <w:szCs w:val="28"/>
+          <w:lang w:val="en-US"/>
+        </w:rPr>
+        <w:t xml:space="preserve"> </w:t>
+      </w:r>
+      <w:r>
+        <w:rPr>
+          <w:rFonts w:ascii="Times New Roman" w:hAnsi="Times New Roman" w:cs="Times New Roman"/>
+          <w:sz w:val="28"/>
+          <w:szCs w:val="28"/>
+        </w:rPr>
+        <w:t>программы</w:t>
       </w:r>
       <w:r>
         <w:rPr>
@@ -4831,15 +4988,15 @@
           <w:rFonts w:ascii="Courier New" w:hAnsi="Courier New" w:cs="Courier New"/>
           <w:sz w:val="20"/>
           <w:szCs w:val="20"/>
-        </w:rPr>
-      </w:pPr>
-      <w:r>
-        <w:rPr>
-          <w:rFonts w:ascii="Courier New" w:hAnsi="Courier New" w:cs="Courier New"/>
-          <w:sz w:val="20"/>
-          <w:szCs w:val="20"/>
-        </w:rPr>
-        <w:lastRenderedPageBreak/>
+          <w:lang w:val="en-US"/>
+        </w:rPr>
+      </w:pPr>
+      <w:r>
+        <w:rPr>
+          <w:rFonts w:ascii="Courier New" w:hAnsi="Courier New" w:cs="Courier New"/>
+          <w:sz w:val="20"/>
+          <w:szCs w:val="20"/>
+        </w:rPr>
         <w:t>};</w:t>
       </w:r>
     </w:p>
@@ -5292,6 +5449,7 @@
           <w:rFonts w:ascii="Courier New" w:hAnsi="Courier New" w:cs="Courier New"/>
           <w:sz w:val="20"/>
           <w:szCs w:val="20"/>
+          <w:lang w:val="en-US"/>
         </w:rPr>
       </w:pPr>
       <w:r>
@@ -5308,8 +5466,51 @@
           <w:rFonts w:ascii="Courier New" w:hAnsi="Courier New" w:cs="Courier New"/>
           <w:sz w:val="20"/>
           <w:szCs w:val="20"/>
-        </w:rPr>
-        <w:t>// // инициализация первой карты</w:t>
+          <w:lang w:val="en-US"/>
+        </w:rPr>
+        <w:t xml:space="preserve">// // </w:t>
+      </w:r>
+      <w:r>
+        <w:rPr>
+          <w:rFonts w:ascii="Courier New" w:hAnsi="Courier New" w:cs="Courier New"/>
+          <w:sz w:val="20"/>
+          <w:szCs w:val="20"/>
+        </w:rPr>
+        <w:t>инициализация</w:t>
+      </w:r>
+      <w:r>
+        <w:rPr>
+          <w:rFonts w:ascii="Courier New" w:hAnsi="Courier New" w:cs="Courier New"/>
+          <w:sz w:val="20"/>
+          <w:szCs w:val="20"/>
+          <w:lang w:val="en-US"/>
+        </w:rPr>
+        <w:t xml:space="preserve"> </w:t>
+      </w:r>
+      <w:r>
+        <w:rPr>
+          <w:rFonts w:ascii="Courier New" w:hAnsi="Courier New" w:cs="Courier New"/>
+          <w:sz w:val="20"/>
+          <w:szCs w:val="20"/>
+        </w:rPr>
+        <w:t>первой</w:t>
+      </w:r>
+      <w:r>
+        <w:rPr>
+          <w:rFonts w:ascii="Courier New" w:hAnsi="Courier New" w:cs="Courier New"/>
+          <w:sz w:val="20"/>
+          <w:szCs w:val="20"/>
+          <w:lang w:val="en-US"/>
+        </w:rPr>
+        <w:t xml:space="preserve"> </w:t>
+      </w:r>
+      <w:r>
+        <w:rPr>
+          <w:rFonts w:ascii="Courier New" w:hAnsi="Courier New" w:cs="Courier New"/>
+          <w:sz w:val="20"/>
+          <w:szCs w:val="20"/>
+        </w:rPr>
+        <w:t>карты</w:t>
       </w:r>
     </w:p>
     <w:p>
@@ -5320,13 +5521,15 @@
           <w:rFonts w:ascii="Courier New" w:hAnsi="Courier New" w:cs="Courier New"/>
           <w:sz w:val="20"/>
           <w:szCs w:val="20"/>
-        </w:rPr>
-      </w:pPr>
-      <w:r>
-        <w:rPr>
-          <w:rFonts w:ascii="Courier New" w:hAnsi="Courier New" w:cs="Courier New"/>
-          <w:sz w:val="20"/>
-          <w:szCs w:val="20"/>
+          <w:lang w:val="en-US"/>
+        </w:rPr>
+      </w:pPr>
+      <w:r>
+        <w:rPr>
+          <w:rFonts w:ascii="Courier New" w:hAnsi="Courier New" w:cs="Courier New"/>
+          <w:sz w:val="20"/>
+          <w:szCs w:val="20"/>
+          <w:lang w:val="en-US"/>
         </w:rPr>
         <w:t xml:space="preserve">    </w:t>
       </w:r>
@@ -5344,6 +5547,7 @@
           <w:rFonts w:ascii="Courier New" w:hAnsi="Courier New" w:cs="Courier New"/>
           <w:sz w:val="20"/>
           <w:szCs w:val="20"/>
+          <w:lang w:val="en-US"/>
         </w:rPr>
         <w:t xml:space="preserve"> </w:t>
       </w:r>
@@ -5363,6 +5567,7 @@
           <w:rFonts w:ascii="Courier New" w:hAnsi="Courier New" w:cs="Courier New"/>
           <w:sz w:val="20"/>
           <w:szCs w:val="20"/>
+          <w:lang w:val="en-US"/>
         </w:rPr>
         <w:t xml:space="preserve"> </w:t>
       </w:r>
@@ -5380,6 +5585,7 @@
           <w:rFonts w:ascii="Courier New" w:hAnsi="Courier New" w:cs="Courier New"/>
           <w:sz w:val="20"/>
           <w:szCs w:val="20"/>
+          <w:lang w:val="en-US"/>
         </w:rPr>
         <w:t>1 = {</w:t>
       </w:r>
@@ -5392,15 +5598,51 @@
           <w:rFonts w:ascii="Courier New" w:hAnsi="Courier New" w:cs="Courier New"/>
           <w:sz w:val="20"/>
           <w:szCs w:val="20"/>
-        </w:rPr>
-      </w:pPr>
-      <w:r>
-        <w:rPr>
-          <w:rFonts w:ascii="Courier New" w:hAnsi="Courier New" w:cs="Courier New"/>
-          <w:sz w:val="20"/>
-          <w:szCs w:val="20"/>
-        </w:rPr>
-        <w:t xml:space="preserve">        {"шарик", 4, 12.0, "собака"},</w:t>
+          <w:lang w:val="en-US"/>
+        </w:rPr>
+      </w:pPr>
+      <w:r>
+        <w:rPr>
+          <w:rFonts w:ascii="Courier New" w:hAnsi="Courier New" w:cs="Courier New"/>
+          <w:sz w:val="20"/>
+          <w:szCs w:val="20"/>
+          <w:lang w:val="en-US"/>
+        </w:rPr>
+        <w:t xml:space="preserve">        {"</w:t>
+      </w:r>
+      <w:r>
+        <w:rPr>
+          <w:rFonts w:ascii="Courier New" w:hAnsi="Courier New" w:cs="Courier New"/>
+          <w:sz w:val="20"/>
+          <w:szCs w:val="20"/>
+        </w:rPr>
+        <w:t>шарик</w:t>
+      </w:r>
+      <w:r>
+        <w:rPr>
+          <w:rFonts w:ascii="Courier New" w:hAnsi="Courier New" w:cs="Courier New"/>
+          <w:sz w:val="20"/>
+          <w:szCs w:val="20"/>
+          <w:lang w:val="en-US"/>
+        </w:rPr>
+        <w:t>", 4, 12.0, "</w:t>
+      </w:r>
+      <w:r>
+        <w:rPr>
+          <w:rFonts w:ascii="Courier New" w:hAnsi="Courier New" w:cs="Courier New"/>
+          <w:sz w:val="20"/>
+          <w:szCs w:val="20"/>
+        </w:rPr>
+        <w:t>собака</w:t>
+      </w:r>
+      <w:r>
+        <w:rPr>
+          <w:rFonts w:ascii="Courier New" w:hAnsi="Courier New" w:cs="Courier New"/>
+          <w:sz w:val="20"/>
+          <w:szCs w:val="20"/>
+          <w:lang w:val="en-US"/>
+        </w:rPr>
+        <w:t>"},</w:t>
       </w:r>
     </w:p>
     <w:p>
@@ -5418,8 +5660,17 @@
           <w:rFonts w:ascii="Courier New" w:hAnsi="Courier New" w:cs="Courier New"/>
           <w:sz w:val="20"/>
           <w:szCs w:val="20"/>
-        </w:rPr>
-        <w:t xml:space="preserve">        {"10.02.2024", 38.5, "норма", 1}</w:t>
+          <w:lang w:val="en-US"/>
+        </w:rPr>
+        <w:t xml:space="preserve">        </w:t>
+      </w:r>
+      <w:r>
+        <w:rPr>
+          <w:rFonts w:ascii="Courier New" w:hAnsi="Courier New" w:cs="Courier New"/>
+          <w:sz w:val="20"/>
+          <w:szCs w:val="20"/>
+        </w:rPr>
+        <w:t>{"10.02.2024", 38.5, "норма", 1}</w:t>
       </w:r>
     </w:p>
     <w:p>
@@ -5479,7 +5730,6 @@
           <w:rFonts w:ascii="Courier New" w:hAnsi="Courier New" w:cs="Courier New"/>
           <w:sz w:val="20"/>
           <w:szCs w:val="20"/>
-          <w:lang w:val="en-US"/>
         </w:rPr>
       </w:pPr>
       <w:r>
@@ -5497,7 +5747,15 @@
           <w:szCs w:val="20"/>
           <w:lang w:val="en-US"/>
         </w:rPr>
-        <w:t xml:space="preserve">struct </w:t>
+        <w:t>struct</w:t>
+      </w:r>
+      <w:r>
+        <w:rPr>
+          <w:rFonts w:ascii="Courier New" w:hAnsi="Courier New" w:cs="Courier New"/>
+          <w:sz w:val="20"/>
+          <w:szCs w:val="20"/>
+        </w:rPr>
+        <w:t xml:space="preserve"> </w:t>
       </w:r>
       <w:proofErr w:type="spellStart"/>
       <w:r>
@@ -5515,9 +5773,25 @@
           <w:rFonts w:ascii="Courier New" w:hAnsi="Courier New" w:cs="Courier New"/>
           <w:sz w:val="20"/>
           <w:szCs w:val="20"/>
-          <w:lang w:val="en-US"/>
-        </w:rPr>
-        <w:t xml:space="preserve"> card2 = {</w:t>
+        </w:rPr>
+        <w:t xml:space="preserve"> </w:t>
+      </w:r>
+      <w:r>
+        <w:rPr>
+          <w:rFonts w:ascii="Courier New" w:hAnsi="Courier New" w:cs="Courier New"/>
+          <w:sz w:val="20"/>
+          <w:szCs w:val="20"/>
+          <w:lang w:val="en-US"/>
+        </w:rPr>
+        <w:t>card</w:t>
+      </w:r>
+      <w:r>
+        <w:rPr>
+          <w:rFonts w:ascii="Courier New" w:hAnsi="Courier New" w:cs="Courier New"/>
+          <w:sz w:val="20"/>
+          <w:szCs w:val="20"/>
+        </w:rPr>
+        <w:t>2 = {</w:t>
       </w:r>
     </w:p>
     <w:p>
@@ -5536,9 +5810,17 @@
           <w:rFonts w:ascii="Courier New" w:hAnsi="Courier New" w:cs="Courier New"/>
           <w:sz w:val="20"/>
           <w:szCs w:val="20"/>
-          <w:lang w:val="en-US"/>
-        </w:rPr>
-        <w:t xml:space="preserve">        {"</w:t>
+        </w:rPr>
+        <w:t xml:space="preserve">        </w:t>
+      </w:r>
+      <w:r>
+        <w:rPr>
+          <w:rFonts w:ascii="Courier New" w:hAnsi="Courier New" w:cs="Courier New"/>
+          <w:sz w:val="20"/>
+          <w:szCs w:val="20"/>
+          <w:lang w:val="en-US"/>
+        </w:rPr>
+        <w:t>{"</w:t>
       </w:r>
       <w:proofErr w:type="spellStart"/>
       <w:r>
@@ -5548,7 +5830,15 @@
           <w:szCs w:val="20"/>
           <w:lang w:val="en-US"/>
         </w:rPr>
-        <w:t>мурка</w:t>
+        <w:t>мур</w:t>
+      </w:r>
+      <w:r>
+        <w:rPr>
+          <w:rFonts w:ascii="Courier New" w:hAnsi="Courier New" w:cs="Courier New"/>
+          <w:sz w:val="20"/>
+          <w:szCs w:val="20"/>
+        </w:rPr>
+        <w:t>чало</w:t>
       </w:r>
       <w:proofErr w:type="spellEnd"/>
       <w:r>
@@ -6323,7 +6613,23 @@
           <w:sz w:val="20"/>
           <w:szCs w:val="20"/>
         </w:rPr>
-        <w:t xml:space="preserve"> "требуется лечение");</w:t>
+        <w:t xml:space="preserve"> "</w:t>
+      </w:r>
+      <w:r>
+        <w:rPr>
+          <w:rFonts w:ascii="Courier New" w:hAnsi="Courier New" w:cs="Courier New"/>
+          <w:sz w:val="20"/>
+          <w:szCs w:val="20"/>
+        </w:rPr>
+        <w:t>Лечите его</w:t>
+      </w:r>
+      <w:r>
+        <w:rPr>
+          <w:rFonts w:ascii="Courier New" w:hAnsi="Courier New" w:cs="Courier New"/>
+          <w:sz w:val="20"/>
+          <w:szCs w:val="20"/>
+        </w:rPr>
+        <w:t>");</w:t>
       </w:r>
     </w:p>
     <w:p>
@@ -6364,14 +6670,16 @@
           <w:rFonts w:ascii="Courier New" w:hAnsi="Courier New" w:cs="Courier New"/>
           <w:sz w:val="20"/>
           <w:szCs w:val="20"/>
-        </w:rPr>
-      </w:pPr>
-      <w:r>
-        <w:rPr>
-          <w:rFonts w:ascii="Courier New" w:hAnsi="Courier New" w:cs="Courier New"/>
-          <w:sz w:val="20"/>
-          <w:szCs w:val="20"/>
-        </w:rPr>
+          <w:lang w:val="en-US"/>
+        </w:rPr>
+      </w:pPr>
+      <w:r>
+        <w:rPr>
+          <w:rFonts w:ascii="Courier New" w:hAnsi="Courier New" w:cs="Courier New"/>
+          <w:sz w:val="20"/>
+          <w:szCs w:val="20"/>
+        </w:rPr>
+        <w:lastRenderedPageBreak/>
         <w:t xml:space="preserve">    </w:t>
       </w:r>
       <w:proofErr w:type="spellStart"/>
@@ -6391,6 +6699,7 @@
           <w:rFonts w:ascii="Courier New" w:hAnsi="Courier New" w:cs="Courier New"/>
           <w:sz w:val="20"/>
           <w:szCs w:val="20"/>
+          <w:lang w:val="en-US"/>
         </w:rPr>
         <w:t>(</w:t>
       </w:r>
@@ -6400,6 +6709,7 @@
           <w:rFonts w:ascii="Courier New" w:hAnsi="Courier New" w:cs="Courier New"/>
           <w:sz w:val="20"/>
           <w:szCs w:val="20"/>
+          <w:lang w:val="en-US"/>
         </w:rPr>
         <w:t>"\</w:t>
       </w:r>
@@ -6418,7 +6728,33 @@
           <w:sz w:val="20"/>
           <w:szCs w:val="20"/>
         </w:rPr>
-        <w:t>сравнение температуры:\</w:t>
+        <w:t>сравнение</w:t>
+      </w:r>
+      <w:r>
+        <w:rPr>
+          <w:rFonts w:ascii="Courier New" w:hAnsi="Courier New" w:cs="Courier New"/>
+          <w:sz w:val="20"/>
+          <w:szCs w:val="20"/>
+          <w:lang w:val="en-US"/>
+        </w:rPr>
+        <w:t xml:space="preserve"> </w:t>
+      </w:r>
+      <w:r>
+        <w:rPr>
+          <w:rFonts w:ascii="Courier New" w:hAnsi="Courier New" w:cs="Courier New"/>
+          <w:sz w:val="20"/>
+          <w:szCs w:val="20"/>
+        </w:rPr>
+        <w:t>температуры</w:t>
+      </w:r>
+      <w:r>
+        <w:rPr>
+          <w:rFonts w:ascii="Courier New" w:hAnsi="Courier New" w:cs="Courier New"/>
+          <w:sz w:val="20"/>
+          <w:szCs w:val="20"/>
+          <w:lang w:val="en-US"/>
+        </w:rPr>
+        <w:t>:\</w:t>
       </w:r>
       <w:r>
         <w:rPr>
@@ -6434,6 +6770,7 @@
           <w:rFonts w:ascii="Courier New" w:hAnsi="Courier New" w:cs="Courier New"/>
           <w:sz w:val="20"/>
           <w:szCs w:val="20"/>
+          <w:lang w:val="en-US"/>
         </w:rPr>
         <w:t>");</w:t>
       </w:r>
@@ -6454,6 +6791,7 @@
           <w:rFonts w:ascii="Courier New" w:hAnsi="Courier New" w:cs="Courier New"/>
           <w:sz w:val="20"/>
           <w:szCs w:val="20"/>
+          <w:lang w:val="en-US"/>
         </w:rPr>
         <w:t xml:space="preserve">    </w:t>
       </w:r>
@@ -6886,8 +7224,227 @@
         <w:t>}</w:t>
       </w:r>
     </w:p>
+    <w:p>
+      <w:pPr>
+        <w:spacing w:after="0" w:line="360" w:lineRule="auto"/>
+        <w:ind w:firstLine="709"/>
+        <w:jc w:val="both"/>
+        <w:rPr>
+          <w:rFonts w:ascii="Times New Roman" w:hAnsi="Times New Roman" w:cs="Times New Roman"/>
+          <w:sz w:val="28"/>
+          <w:szCs w:val="28"/>
+          <w:lang w:val="en-US"/>
+        </w:rPr>
+      </w:pPr>
+      <w:r>
+        <w:rPr>
+          <w:rFonts w:ascii="Times New Roman" w:hAnsi="Times New Roman" w:cs="Times New Roman"/>
+          <w:sz w:val="28"/>
+          <w:szCs w:val="28"/>
+        </w:rPr>
+        <w:t>Результат работы программы прикреплен на рисунке 2.</w:t>
+      </w:r>
+    </w:p>
+    <w:p>
+      <w:pPr>
+        <w:spacing w:after="0" w:line="360" w:lineRule="auto"/>
+        <w:jc w:val="center"/>
+        <w:rPr>
+          <w:rFonts w:ascii="Times New Roman" w:hAnsi="Times New Roman" w:cs="Times New Roman"/>
+          <w:sz w:val="28"/>
+          <w:szCs w:val="28"/>
+          <w:lang w:val="en-US"/>
+        </w:rPr>
+      </w:pPr>
+      <w:r>
+        <w:rPr>
+          <w:noProof/>
+        </w:rPr>
+        <w:drawing>
+          <wp:inline distT="0" distB="0" distL="0" distR="0" wp14:anchorId="5443E69A" wp14:editId="2F09C192">
+            <wp:extent cx="5940425" cy="1958975"/>
+            <wp:effectExtent l="0" t="0" r="3175" b="3175"/>
+            <wp:docPr id="1" name="Рисунок 1"/>
+            <wp:cNvGraphicFramePr>
+              <a:graphicFrameLocks xmlns:a="http://schemas.openxmlformats.org/drawingml/2006/main" noChangeAspect="1"/>
+            </wp:cNvGraphicFramePr>
+            <a:graphic xmlns:a="http://schemas.openxmlformats.org/drawingml/2006/main">
+              <a:graphicData uri="http://schemas.openxmlformats.org/drawingml/2006/picture">
+                <pic:pic xmlns:pic="http://schemas.openxmlformats.org/drawingml/2006/picture">
+                  <pic:nvPicPr>
+                    <pic:cNvPr id="1" name=""/>
+                    <pic:cNvPicPr/>
+                  </pic:nvPicPr>
+                  <pic:blipFill>
+                    <a:blip r:embed="rId9"/>
+                    <a:stretch>
+                      <a:fillRect/>
+                    </a:stretch>
+                  </pic:blipFill>
+                  <pic:spPr>
+                    <a:xfrm>
+                      <a:off x="0" y="0"/>
+                      <a:ext cx="5940425" cy="1958975"/>
+                    </a:xfrm>
+                    <a:prstGeom prst="rect">
+                      <a:avLst/>
+                    </a:prstGeom>
+                  </pic:spPr>
+                </pic:pic>
+              </a:graphicData>
+            </a:graphic>
+          </wp:inline>
+        </w:drawing>
+      </w:r>
+    </w:p>
+    <w:p>
+      <w:pPr>
+        <w:spacing w:after="0" w:line="360" w:lineRule="auto"/>
+        <w:jc w:val="center"/>
+        <w:rPr>
+          <w:rFonts w:ascii="Times New Roman" w:hAnsi="Times New Roman" w:cs="Times New Roman"/>
+          <w:sz w:val="28"/>
+          <w:szCs w:val="28"/>
+        </w:rPr>
+      </w:pPr>
+      <w:r>
+        <w:rPr>
+          <w:rFonts w:ascii="Times New Roman" w:hAnsi="Times New Roman" w:cs="Times New Roman"/>
+          <w:sz w:val="28"/>
+          <w:szCs w:val="28"/>
+        </w:rPr>
+        <w:t>Рисунок 2 – Результат работы программы</w:t>
+      </w:r>
+    </w:p>
+    <w:p>
+      <w:pPr>
+        <w:rPr>
+          <w:rFonts w:ascii="Times New Roman" w:hAnsi="Times New Roman" w:cs="Times New Roman"/>
+          <w:sz w:val="28"/>
+          <w:szCs w:val="28"/>
+        </w:rPr>
+      </w:pPr>
+    </w:p>
+    <w:p>
+      <w:pPr>
+        <w:rPr>
+          <w:rFonts w:ascii="Times New Roman" w:hAnsi="Times New Roman" w:cs="Times New Roman"/>
+          <w:sz w:val="28"/>
+          <w:szCs w:val="28"/>
+        </w:rPr>
+      </w:pPr>
+    </w:p>
+    <w:p>
+      <w:pPr>
+        <w:rPr>
+          <w:rFonts w:ascii="Times New Roman" w:hAnsi="Times New Roman" w:cs="Times New Roman"/>
+          <w:sz w:val="28"/>
+          <w:szCs w:val="28"/>
+        </w:rPr>
+      </w:pPr>
+    </w:p>
+    <w:p>
+      <w:pPr>
+        <w:rPr>
+          <w:rFonts w:ascii="Times New Roman" w:hAnsi="Times New Roman" w:cs="Times New Roman"/>
+          <w:sz w:val="28"/>
+          <w:szCs w:val="28"/>
+        </w:rPr>
+      </w:pPr>
+    </w:p>
+    <w:p>
+      <w:pPr>
+        <w:rPr>
+          <w:rFonts w:ascii="Times New Roman" w:hAnsi="Times New Roman" w:cs="Times New Roman"/>
+          <w:sz w:val="28"/>
+          <w:szCs w:val="28"/>
+        </w:rPr>
+      </w:pPr>
+    </w:p>
+    <w:p>
+      <w:pPr>
+        <w:rPr>
+          <w:rFonts w:ascii="Times New Roman" w:hAnsi="Times New Roman" w:cs="Times New Roman"/>
+          <w:sz w:val="28"/>
+          <w:szCs w:val="28"/>
+        </w:rPr>
+      </w:pPr>
+    </w:p>
+    <w:p>
+      <w:pPr>
+        <w:rPr>
+          <w:rFonts w:ascii="Times New Roman" w:hAnsi="Times New Roman" w:cs="Times New Roman"/>
+          <w:sz w:val="28"/>
+          <w:szCs w:val="28"/>
+        </w:rPr>
+      </w:pPr>
+    </w:p>
+    <w:p>
+      <w:pPr>
+        <w:rPr>
+          <w:rFonts w:ascii="Times New Roman" w:hAnsi="Times New Roman" w:cs="Times New Roman"/>
+          <w:sz w:val="28"/>
+          <w:szCs w:val="28"/>
+        </w:rPr>
+      </w:pPr>
+    </w:p>
+    <w:p>
+      <w:pPr>
+        <w:rPr>
+          <w:rFonts w:ascii="Times New Roman" w:hAnsi="Times New Roman" w:cs="Times New Roman"/>
+          <w:sz w:val="28"/>
+          <w:szCs w:val="28"/>
+        </w:rPr>
+      </w:pPr>
+    </w:p>
+    <w:p>
+      <w:pPr>
+        <w:rPr>
+          <w:rFonts w:ascii="Times New Roman" w:hAnsi="Times New Roman" w:cs="Times New Roman"/>
+          <w:sz w:val="28"/>
+          <w:szCs w:val="28"/>
+        </w:rPr>
+      </w:pPr>
+    </w:p>
+    <w:p>
+      <w:pPr>
+        <w:rPr>
+          <w:rFonts w:ascii="Times New Roman" w:hAnsi="Times New Roman" w:cs="Times New Roman"/>
+          <w:sz w:val="28"/>
+          <w:szCs w:val="28"/>
+        </w:rPr>
+      </w:pPr>
+    </w:p>
+    <w:p>
+      <w:pPr>
+        <w:rPr>
+          <w:rFonts w:ascii="Times New Roman" w:hAnsi="Times New Roman" w:cs="Times New Roman"/>
+          <w:sz w:val="28"/>
+          <w:szCs w:val="28"/>
+        </w:rPr>
+      </w:pPr>
+    </w:p>
+    <w:p>
+      <w:pPr>
+        <w:rPr>
+          <w:rFonts w:ascii="Times New Roman" w:hAnsi="Times New Roman" w:cs="Times New Roman"/>
+          <w:sz w:val="28"/>
+          <w:szCs w:val="28"/>
+        </w:rPr>
+      </w:pPr>
+    </w:p>
+    <w:p>
+      <w:pPr>
+        <w:jc w:val="center"/>
+        <w:rPr>
+          <w:rFonts w:ascii="Times New Roman" w:hAnsi="Times New Roman" w:cs="Times New Roman"/>
+          <w:sz w:val="28"/>
+          <w:szCs w:val="28"/>
+        </w:rPr>
+      </w:pPr>
+    </w:p>
     <w:sectPr>
-      <w:footerReference w:type="default" r:id="rId8"/>
+      <w:footerReference w:type="default" r:id="rId10"/>
       <w:pgSz w:w="11906" w:h="16838"/>
       <w:pgMar w:top="1134" w:right="850" w:bottom="1134" w:left="1701" w:header="708" w:footer="708" w:gutter="0"/>
       <w:cols w:space="708"/>
@@ -6938,32 +7495,56 @@
         <w:docPartUnique/>
       </w:docPartObj>
     </w:sdtPr>
-    <w:sdtEndPr>
-      <w:rPr>
-        <w:rFonts w:asciiTheme="minorHAnsi" w:hAnsiTheme="minorHAnsi" w:cstheme="minorBidi"/>
-        <w:sz w:val="22"/>
-        <w:szCs w:val="22"/>
-      </w:rPr>
-    </w:sdtEndPr>
+    <w:sdtEndPr/>
     <w:sdtContent>
       <w:p>
         <w:pPr>
           <w:pStyle w:val="af"/>
           <w:jc w:val="center"/>
+          <w:rPr>
+            <w:rFonts w:ascii="Times New Roman" w:hAnsi="Times New Roman" w:cs="Times New Roman"/>
+            <w:sz w:val="28"/>
+            <w:szCs w:val="28"/>
+          </w:rPr>
         </w:pPr>
         <w:r>
+          <w:rPr>
+            <w:rFonts w:ascii="Times New Roman" w:hAnsi="Times New Roman" w:cs="Times New Roman"/>
+            <w:sz w:val="28"/>
+            <w:szCs w:val="28"/>
+          </w:rPr>
           <w:fldChar w:fldCharType="begin"/>
         </w:r>
         <w:r>
+          <w:rPr>
+            <w:rFonts w:ascii="Times New Roman" w:hAnsi="Times New Roman" w:cs="Times New Roman"/>
+            <w:sz w:val="28"/>
+            <w:szCs w:val="28"/>
+          </w:rPr>
           <w:instrText>PAGE   \* MERGEFORMAT</w:instrText>
         </w:r>
         <w:r>
+          <w:rPr>
+            <w:rFonts w:ascii="Times New Roman" w:hAnsi="Times New Roman" w:cs="Times New Roman"/>
+            <w:sz w:val="28"/>
+            <w:szCs w:val="28"/>
+          </w:rPr>
           <w:fldChar w:fldCharType="separate"/>
         </w:r>
         <w:r>
+          <w:rPr>
+            <w:rFonts w:ascii="Times New Roman" w:hAnsi="Times New Roman" w:cs="Times New Roman"/>
+            <w:sz w:val="28"/>
+            <w:szCs w:val="28"/>
+          </w:rPr>
           <w:t>2</w:t>
         </w:r>
         <w:r>
+          <w:rPr>
+            <w:rFonts w:ascii="Times New Roman" w:hAnsi="Times New Roman" w:cs="Times New Roman"/>
+            <w:sz w:val="28"/>
+            <w:szCs w:val="28"/>
+          </w:rPr>
           <w:fldChar w:fldCharType="end"/>
         </w:r>
       </w:p>
@@ -8111,6 +8692,7 @@
   <w:style w:type="paragraph" w:default="1" w:styleId="a">
     <w:name w:val="Normal"/>
     <w:qFormat/>
+    <w:rsid w:val="00F0748D"/>
   </w:style>
   <w:style w:type="paragraph" w:styleId="1">
     <w:name w:val="heading 1"/>

</xml_diff>